<commit_message>
Minor Modifications To Article(s)
</commit_message>
<xml_diff>
--- a/Articles/SATHBHAVANA ICI WinAPI S1 FINAL.docx
+++ b/Articles/SATHBHAVANA ICI WinAPI S1 FINAL.docx
@@ -175,35 +175,7 @@
           <w:sz w:val="24"/>
           <w:szCs w:val="24"/>
         </w:rPr>
-        <w:t xml:space="preserve">I am Alvin Alexander, eighth standard student of Salvation Army HSS, </w:t>
-      </w:r>
-      <w:proofErr w:type="spellStart"/>
-      <w:r>
-        <w:rPr>
-          <w:rFonts w:ascii="Arial" w:hAnsi="Arial" w:cs="Arial"/>
-          <w:sz w:val="24"/>
-          <w:szCs w:val="24"/>
-        </w:rPr>
-        <w:t>Kowdiar</w:t>
-      </w:r>
-      <w:proofErr w:type="spellEnd"/>
-      <w:r>
-        <w:rPr>
-          <w:rFonts w:ascii="Arial" w:hAnsi="Arial" w:cs="Arial"/>
-          <w:sz w:val="24"/>
-          <w:szCs w:val="24"/>
-        </w:rPr>
-        <w:t xml:space="preserve">, </w:t>
-      </w:r>
-      <w:proofErr w:type="spellStart"/>
-      <w:proofErr w:type="gramStart"/>
-      <w:r>
-        <w:rPr>
-          <w:rFonts w:ascii="Arial" w:hAnsi="Arial" w:cs="Arial"/>
-          <w:sz w:val="24"/>
-          <w:szCs w:val="24"/>
-        </w:rPr>
-        <w:t>T</w:t>
+        <w:t>I am Alvin Alexander, eighth standard student of Salvation Army HSS, Kowdiar, T</w:t>
       </w:r>
       <w:r>
         <w:rPr>
@@ -213,8 +185,6 @@
         </w:rPr>
         <w:t>hiruvananthapuram</w:t>
       </w:r>
-      <w:proofErr w:type="spellEnd"/>
-      <w:proofErr w:type="gramEnd"/>
       <w:r>
         <w:rPr>
           <w:rFonts w:ascii="Arial" w:hAnsi="Arial" w:cs="Arial"/>
@@ -251,25 +221,7 @@
           <w:sz w:val="24"/>
           <w:szCs w:val="24"/>
         </w:rPr>
-        <w:t xml:space="preserve">Having completed </w:t>
-      </w:r>
-      <w:proofErr w:type="spellStart"/>
-      <w:r>
-        <w:rPr>
-          <w:rFonts w:ascii="Arial" w:hAnsi="Arial" w:cs="Arial"/>
-          <w:sz w:val="24"/>
-          <w:szCs w:val="24"/>
-        </w:rPr>
-        <w:t>Inkscape</w:t>
-      </w:r>
-      <w:proofErr w:type="spellEnd"/>
-      <w:r>
-        <w:rPr>
-          <w:rFonts w:ascii="Arial" w:hAnsi="Arial" w:cs="Arial"/>
-          <w:sz w:val="24"/>
-          <w:szCs w:val="24"/>
-        </w:rPr>
-        <w:t xml:space="preserve"> </w:t>
+        <w:t xml:space="preserve">Having completed Inkscape </w:t>
       </w:r>
       <w:r>
         <w:rPr>
@@ -309,16 +261,7 @@
           <w:sz w:val="24"/>
           <w:szCs w:val="24"/>
         </w:rPr>
-        <w:t xml:space="preserve"> move on to </w:t>
-      </w:r>
-      <w:proofErr w:type="spellStart"/>
-      <w:r>
-        <w:rPr>
-          <w:rFonts w:ascii="Arial" w:hAnsi="Arial" w:cs="Arial"/>
-          <w:sz w:val="24"/>
-          <w:szCs w:val="24"/>
-        </w:rPr>
-        <w:t>W</w:t>
+        <w:t xml:space="preserve"> move on to W</w:t>
       </w:r>
       <w:r>
         <w:rPr>
@@ -334,16 +277,7 @@
           <w:sz w:val="24"/>
           <w:szCs w:val="24"/>
         </w:rPr>
-        <w:t>API</w:t>
-      </w:r>
-      <w:proofErr w:type="spellEnd"/>
-      <w:r>
-        <w:rPr>
-          <w:rFonts w:ascii="Arial" w:hAnsi="Arial" w:cs="Arial"/>
-          <w:sz w:val="24"/>
-          <w:szCs w:val="24"/>
-        </w:rPr>
-        <w:t xml:space="preserve"> </w:t>
+        <w:t xml:space="preserve">API </w:t>
       </w:r>
       <w:r>
         <w:rPr>
@@ -375,25 +309,7 @@
           <w:sz w:val="24"/>
           <w:szCs w:val="24"/>
         </w:rPr>
-        <w:t xml:space="preserve">language </w:t>
-      </w:r>
-      <w:proofErr w:type="gramStart"/>
-      <w:r>
-        <w:rPr>
-          <w:rFonts w:ascii="Arial" w:hAnsi="Arial" w:cs="Arial"/>
-          <w:sz w:val="24"/>
-          <w:szCs w:val="24"/>
-        </w:rPr>
-        <w:t>C,</w:t>
-      </w:r>
-      <w:proofErr w:type="gramEnd"/>
-      <w:r>
-        <w:rPr>
-          <w:rFonts w:ascii="Arial" w:hAnsi="Arial" w:cs="Arial"/>
-          <w:sz w:val="24"/>
-          <w:szCs w:val="24"/>
-        </w:rPr>
-        <w:t xml:space="preserve"> h</w:t>
+        <w:t>language C, h</w:t>
       </w:r>
       <w:r>
         <w:rPr>
@@ -427,23 +343,13 @@
         </w:rPr>
         <w:t xml:space="preserve">. </w:t>
       </w:r>
-      <w:proofErr w:type="spellStart"/>
-      <w:r>
-        <w:rPr>
-          <w:rFonts w:ascii="Arial" w:hAnsi="Arial" w:cs="Arial"/>
-          <w:sz w:val="24"/>
-          <w:szCs w:val="24"/>
-        </w:rPr>
-        <w:t>WinAPI</w:t>
-      </w:r>
-      <w:proofErr w:type="spellEnd"/>
-      <w:r>
-        <w:rPr>
-          <w:rFonts w:ascii="Arial" w:hAnsi="Arial" w:cs="Arial"/>
-          <w:sz w:val="24"/>
-          <w:szCs w:val="24"/>
-        </w:rPr>
-        <w:t xml:space="preserve"> is Microsoft’s core set of application programming </w:t>
+      <w:r>
+        <w:rPr>
+          <w:rFonts w:ascii="Arial" w:hAnsi="Arial" w:cs="Arial"/>
+          <w:sz w:val="24"/>
+          <w:szCs w:val="24"/>
+        </w:rPr>
+        <w:t xml:space="preserve">WinAPI is Microsoft’s core set of application programming </w:t>
       </w:r>
       <w:r>
         <w:rPr>
@@ -632,21 +538,7 @@
         <w:rPr>
           <w:rFonts w:ascii="Arial" w:hAnsi="Arial" w:cs="Arial"/>
         </w:rPr>
-        <w:t xml:space="preserve">I use </w:t>
-      </w:r>
-      <w:proofErr w:type="spellStart"/>
-      <w:r>
-        <w:rPr>
-          <w:rFonts w:ascii="Arial" w:hAnsi="Arial" w:cs="Arial"/>
-        </w:rPr>
-        <w:t>WinAPI</w:t>
-      </w:r>
-      <w:proofErr w:type="spellEnd"/>
-      <w:r>
-        <w:rPr>
-          <w:rFonts w:ascii="Arial" w:hAnsi="Arial" w:cs="Arial"/>
-        </w:rPr>
-        <w:t xml:space="preserve"> to access</w:t>
+        <w:t>I use WinAPI to access</w:t>
       </w:r>
       <w:r>
         <w:rPr>
@@ -714,19 +606,11 @@
         </w:rPr>
         <w:t xml:space="preserve">tools to develop applications in </w:t>
       </w:r>
-      <w:proofErr w:type="spellStart"/>
-      <w:r>
-        <w:rPr>
-          <w:rFonts w:ascii="Arial" w:hAnsi="Arial" w:cs="Arial"/>
-        </w:rPr>
-        <w:t>WinAPI</w:t>
-      </w:r>
-      <w:proofErr w:type="spellEnd"/>
-      <w:r>
-        <w:rPr>
-          <w:rFonts w:ascii="Arial" w:hAnsi="Arial" w:cs="Arial"/>
-        </w:rPr>
-        <w:t>.</w:t>
+      <w:r>
+        <w:rPr>
+          <w:rFonts w:ascii="Arial" w:hAnsi="Arial" w:cs="Arial"/>
+        </w:rPr>
+        <w:t>WinAPI.</w:t>
       </w:r>
       <w:r>
         <w:rPr>
@@ -817,17 +701,8 @@
           <w:rFonts w:ascii="Arial" w:hAnsi="Arial" w:cs="Arial"/>
           <w:i/>
         </w:rPr>
-        <w:t xml:space="preserve">Now let us try to understand functional areas of </w:t>
-      </w:r>
-      <w:proofErr w:type="spellStart"/>
-      <w:r>
-        <w:rPr>
-          <w:rFonts w:ascii="Arial" w:hAnsi="Arial" w:cs="Arial"/>
-          <w:i/>
-        </w:rPr>
-        <w:t>WinAPI</w:t>
-      </w:r>
-      <w:proofErr w:type="spellEnd"/>
+        <w:t>Now let us try to understand functional areas of WinAPI</w:t>
+      </w:r>
       <w:r>
         <w:rPr>
           <w:rFonts w:ascii="Arial" w:hAnsi="Arial" w:cs="Arial"/>
@@ -1166,25 +1041,7 @@
           <w:sz w:val="24"/>
           <w:szCs w:val="24"/>
         </w:rPr>
-        <w:t xml:space="preserve">Let us plan our journey through the intricacies of </w:t>
-      </w:r>
-      <w:proofErr w:type="spellStart"/>
-      <w:r>
-        <w:rPr>
-          <w:rFonts w:ascii="Arial" w:hAnsi="Arial" w:cs="Arial"/>
-          <w:sz w:val="24"/>
-          <w:szCs w:val="24"/>
-        </w:rPr>
-        <w:t>WinAPI</w:t>
-      </w:r>
-      <w:proofErr w:type="spellEnd"/>
-      <w:r>
-        <w:rPr>
-          <w:rFonts w:ascii="Arial" w:hAnsi="Arial" w:cs="Arial"/>
-          <w:sz w:val="24"/>
-          <w:szCs w:val="24"/>
-        </w:rPr>
-        <w:t xml:space="preserve"> and make a mental modal to proceed.</w:t>
+        <w:t>Let us plan our journey through the intricacies of WinAPI and make a mental modal to proceed.</w:t>
       </w:r>
     </w:p>
     <w:p>
@@ -1203,43 +1060,71 @@
           <w:szCs w:val="24"/>
         </w:rPr>
         <w:lastRenderedPageBreak/>
-        <w:t xml:space="preserve">This is a journey from the ground up. Therefore, I have split this journey into levels of excellence: Beginner, Intermediate, Advanced and Expert. In the Beginner level, we will be learning the basics of </w:t>
-      </w:r>
-      <w:proofErr w:type="spellStart"/>
-      <w:r>
-        <w:rPr>
-          <w:rFonts w:ascii="Arial" w:hAnsi="Arial" w:cs="Arial"/>
-          <w:sz w:val="24"/>
-          <w:szCs w:val="24"/>
-        </w:rPr>
-        <w:t>WinAPI</w:t>
-      </w:r>
-      <w:proofErr w:type="spellEnd"/>
-      <w:r>
-        <w:rPr>
-          <w:rFonts w:ascii="Arial" w:hAnsi="Arial" w:cs="Arial"/>
-          <w:sz w:val="24"/>
-          <w:szCs w:val="24"/>
-        </w:rPr>
-        <w:t xml:space="preserve"> and attempting to make some simple programs to understand concepts in </w:t>
-      </w:r>
-      <w:proofErr w:type="spellStart"/>
-      <w:r>
-        <w:rPr>
-          <w:rFonts w:ascii="Arial" w:hAnsi="Arial" w:cs="Arial"/>
-          <w:sz w:val="24"/>
-          <w:szCs w:val="24"/>
-        </w:rPr>
-        <w:t>WinAPI</w:t>
-      </w:r>
-      <w:proofErr w:type="spellEnd"/>
-      <w:r>
-        <w:rPr>
-          <w:rFonts w:ascii="Arial" w:hAnsi="Arial" w:cs="Arial"/>
-          <w:sz w:val="24"/>
-          <w:szCs w:val="24"/>
-        </w:rPr>
-        <w:t xml:space="preserve"> and also C Programming Language. The aim of the Beginner level is to prepare ourselves to delve into more complex concepts further down our journey. In the Intermediate level, we will build upon the basics we have lea</w:t>
+        <w:t>This is a journey from the ground up. Therefore, I have split this journey into levels of exc</w:t>
+      </w:r>
+      <w:r>
+        <w:rPr>
+          <w:rFonts w:ascii="Arial" w:hAnsi="Arial" w:cs="Arial"/>
+          <w:sz w:val="24"/>
+          <w:szCs w:val="24"/>
+        </w:rPr>
+        <w:t>ellence: Beginner, Intermediate and</w:t>
+      </w:r>
+      <w:r>
+        <w:rPr>
+          <w:rFonts w:ascii="Arial" w:hAnsi="Arial" w:cs="Arial"/>
+          <w:sz w:val="24"/>
+          <w:szCs w:val="24"/>
+        </w:rPr>
+        <w:t xml:space="preserve"> Advanced </w:t>
+      </w:r>
+      <w:r>
+        <w:rPr>
+          <w:rFonts w:ascii="Arial" w:hAnsi="Arial" w:cs="Arial"/>
+          <w:sz w:val="24"/>
+          <w:szCs w:val="24"/>
+        </w:rPr>
+        <w:t xml:space="preserve">(Expert Level is reserved for later studies as we will be learning about the Windows Kernel, which requires a separate journey. It is not feasible to cover such a topic in this journey). </w:t>
+      </w:r>
+      <w:r>
+        <w:rPr>
+          <w:rFonts w:ascii="Arial" w:hAnsi="Arial" w:cs="Arial"/>
+          <w:sz w:val="24"/>
+          <w:szCs w:val="24"/>
+        </w:rPr>
+        <w:t>In the Beginner level, we will be learning the bas</w:t>
+      </w:r>
+      <w:r>
+        <w:rPr>
+          <w:rFonts w:ascii="Arial" w:hAnsi="Arial" w:cs="Arial"/>
+          <w:sz w:val="24"/>
+          <w:szCs w:val="24"/>
+        </w:rPr>
+        <w:t xml:space="preserve">ics of WinAPI and attempting </w:t>
+      </w:r>
+      <w:r>
+        <w:rPr>
+          <w:rFonts w:ascii="Arial" w:hAnsi="Arial" w:cs="Arial"/>
+          <w:sz w:val="24"/>
+          <w:szCs w:val="24"/>
+        </w:rPr>
+        <w:t xml:space="preserve">to </w:t>
+      </w:r>
+      <w:r>
+        <w:rPr>
+          <w:rFonts w:ascii="Arial" w:hAnsi="Arial" w:cs="Arial"/>
+          <w:sz w:val="24"/>
+          <w:szCs w:val="24"/>
+        </w:rPr>
+        <w:t>try out</w:t>
+      </w:r>
+      <w:r>
+        <w:rPr>
+          <w:rFonts w:ascii="Arial" w:hAnsi="Arial" w:cs="Arial"/>
+          <w:sz w:val="24"/>
+          <w:szCs w:val="24"/>
+        </w:rPr>
+        <w:t xml:space="preserve"> concepts in WinAPI and also C Programming Language. The aim of the Beginner level is to prepare ourselves to delve into more complex concepts further down our journey. In the Intermediate level, we will build upon the basics we have lea</w:t>
       </w:r>
       <w:r>
         <w:rPr>
@@ -1255,33 +1140,15 @@
           <w:sz w:val="24"/>
           <w:szCs w:val="24"/>
         </w:rPr>
-        <w:t xml:space="preserve">ned in the prior level. The aim of the Intermediate level is to transition from the Beginner to the Advanced Level. In the Advanced level, we start leaving our comfort zone, embracing the deeper levels of Windows and exploring new sets of functions, expanding our toolset for making programs encompassing more than one functional area of </w:t>
-      </w:r>
-      <w:proofErr w:type="spellStart"/>
-      <w:r>
-        <w:rPr>
-          <w:rFonts w:ascii="Arial" w:hAnsi="Arial" w:cs="Arial"/>
-          <w:sz w:val="24"/>
-          <w:szCs w:val="24"/>
-        </w:rPr>
-        <w:t>WinAPI</w:t>
-      </w:r>
-      <w:proofErr w:type="spellEnd"/>
-      <w:r>
-        <w:rPr>
-          <w:rFonts w:ascii="Arial" w:hAnsi="Arial" w:cs="Arial"/>
-          <w:sz w:val="24"/>
-          <w:szCs w:val="24"/>
-        </w:rPr>
-        <w:t>. The Advanced level acts as a preliminary to the Expert level. Finally in the Expert level, we will have</w:t>
-      </w:r>
-      <w:r>
-        <w:rPr>
-          <w:rFonts w:ascii="Arial" w:hAnsi="Arial" w:cs="Arial"/>
-          <w:sz w:val="24"/>
-          <w:szCs w:val="24"/>
-        </w:rPr>
-        <w:t xml:space="preserve"> mastered nearly all of Windows; all that we need to learn. After this, we are free to explore the remaining parts of Windows.</w:t>
+        <w:t xml:space="preserve">ned in the prior level. The aim of the Intermediate level is to transition from the Beginner to the Advanced Level. In the Advanced level, we start leaving our comfort zone, embracing the deeper levels of Windows and exploring new sets of functions, expanding our toolset for making programs encompassing more than one functional area of WinAPI. The Advanced level acts as a preliminary to the Expert level. </w:t>
+      </w:r>
+      <w:r>
+        <w:rPr>
+          <w:rFonts w:ascii="Arial" w:hAnsi="Arial" w:cs="Arial"/>
+          <w:sz w:val="24"/>
+          <w:szCs w:val="24"/>
+        </w:rPr>
+        <w:t>After this, we are free to explore the remaining parts of Windows.</w:t>
       </w:r>
       <w:r>
         <w:rPr>
@@ -1371,79 +1238,47 @@
           <w:sz w:val="24"/>
           <w:szCs w:val="24"/>
         </w:rPr>
-        <w:t xml:space="preserve"> The </w:t>
-      </w:r>
-      <w:proofErr w:type="spellStart"/>
-      <w:r>
-        <w:rPr>
-          <w:rFonts w:ascii="Arial" w:hAnsi="Arial" w:cs="Arial"/>
-          <w:sz w:val="24"/>
-          <w:szCs w:val="24"/>
-        </w:rPr>
-        <w:t>WinAPI</w:t>
-      </w:r>
-      <w:proofErr w:type="spellEnd"/>
-      <w:r>
-        <w:rPr>
-          <w:rFonts w:ascii="Arial" w:hAnsi="Arial" w:cs="Arial"/>
-          <w:sz w:val="24"/>
-          <w:szCs w:val="24"/>
-        </w:rPr>
-        <w:t xml:space="preserve"> we are using may get outdated as it is meant for Windows 10. As of 2024, Windows 11 </w:t>
-      </w:r>
-      <w:proofErr w:type="spellStart"/>
-      <w:r>
-        <w:rPr>
-          <w:rFonts w:ascii="Arial" w:hAnsi="Arial" w:cs="Arial"/>
-          <w:sz w:val="24"/>
-          <w:szCs w:val="24"/>
-        </w:rPr>
-        <w:t>WinAPI</w:t>
-      </w:r>
-      <w:proofErr w:type="spellEnd"/>
-      <w:r>
-        <w:rPr>
-          <w:rFonts w:ascii="Arial" w:hAnsi="Arial" w:cs="Arial"/>
-          <w:sz w:val="24"/>
-          <w:szCs w:val="24"/>
-        </w:rPr>
-        <w:t xml:space="preserve"> has been announced with major rewrites. As such, this guide will be relying on the latest </w:t>
-      </w:r>
-      <w:proofErr w:type="spellStart"/>
-      <w:r>
-        <w:rPr>
-          <w:rFonts w:ascii="Arial" w:hAnsi="Arial" w:cs="Arial"/>
-          <w:sz w:val="24"/>
-          <w:szCs w:val="24"/>
-        </w:rPr>
-        <w:t>WinAPI</w:t>
-      </w:r>
-      <w:proofErr w:type="spellEnd"/>
-      <w:r>
-        <w:rPr>
-          <w:rFonts w:ascii="Arial" w:hAnsi="Arial" w:cs="Arial"/>
-          <w:sz w:val="24"/>
-          <w:szCs w:val="24"/>
-        </w:rPr>
-        <w:t xml:space="preserve"> version meant for Windows 10. The major rewrites to Windows 11 </w:t>
-      </w:r>
-      <w:proofErr w:type="spellStart"/>
-      <w:r>
-        <w:rPr>
-          <w:rFonts w:ascii="Arial" w:hAnsi="Arial" w:cs="Arial"/>
-          <w:sz w:val="24"/>
-          <w:szCs w:val="24"/>
-        </w:rPr>
-        <w:t>WinAPI</w:t>
-      </w:r>
-      <w:proofErr w:type="spellEnd"/>
-      <w:r>
-        <w:rPr>
-          <w:rFonts w:ascii="Arial" w:hAnsi="Arial" w:cs="Arial"/>
-          <w:sz w:val="24"/>
-          <w:szCs w:val="24"/>
-        </w:rPr>
-        <w:t xml:space="preserve"> won’t affect the majority of the functions and sub-APIs we will be covering. If it is affected, I will be mentioning it as we learn.</w:t>
+        <w:t xml:space="preserve"> The WinAPI we are using may get outdated as it is meant for Windows 10. As of 2024, Windows 11 WinAPI has been announced with major rewrites. </w:t>
+      </w:r>
+      <w:r>
+        <w:rPr>
+          <w:rFonts w:ascii="Arial" w:hAnsi="Arial" w:cs="Arial"/>
+          <w:sz w:val="24"/>
+          <w:szCs w:val="24"/>
+        </w:rPr>
+        <w:t>This</w:t>
+      </w:r>
+      <w:r>
+        <w:rPr>
+          <w:rFonts w:ascii="Arial" w:hAnsi="Arial" w:cs="Arial"/>
+          <w:sz w:val="24"/>
+          <w:szCs w:val="24"/>
+        </w:rPr>
+        <w:t xml:space="preserve"> guide will be relying on the latest WinAPI version meant for Windows 10. The major rewrites to Windows 11 WinAPI won’t affect the majority of the functions an</w:t>
+      </w:r>
+      <w:r>
+        <w:rPr>
+          <w:rFonts w:ascii="Arial" w:hAnsi="Arial" w:cs="Arial"/>
+          <w:sz w:val="24"/>
+          <w:szCs w:val="24"/>
+        </w:rPr>
+        <w:t>d sub-APIs we will be covering (</w:t>
+      </w:r>
+      <w:r>
+        <w:rPr>
+          <w:rFonts w:ascii="Arial" w:hAnsi="Arial" w:cs="Arial"/>
+          <w:sz w:val="24"/>
+          <w:szCs w:val="24"/>
+        </w:rPr>
+        <w:t>If it is affected, I wi</w:t>
+      </w:r>
+      <w:r>
+        <w:rPr>
+          <w:rFonts w:ascii="Arial" w:hAnsi="Arial" w:cs="Arial"/>
+          <w:sz w:val="24"/>
+          <w:szCs w:val="24"/>
+        </w:rPr>
+        <w:t>ll be mentioning it as we learn).</w:t>
       </w:r>
     </w:p>
     <w:p>
@@ -1511,23 +1346,7 @@
           <w:rFonts w:ascii="Arial" w:hAnsi="Arial" w:cs="Arial"/>
           <w:color w:val="000000"/>
         </w:rPr>
-        <w:t xml:space="preserve">areas of </w:t>
-      </w:r>
-      <w:proofErr w:type="spellStart"/>
-      <w:r>
-        <w:rPr>
-          <w:rFonts w:ascii="Arial" w:hAnsi="Arial" w:cs="Arial"/>
-          <w:color w:val="000000"/>
-        </w:rPr>
-        <w:t>WinAPI</w:t>
-      </w:r>
-      <w:proofErr w:type="spellEnd"/>
-      <w:r>
-        <w:rPr>
-          <w:rFonts w:ascii="Arial" w:hAnsi="Arial" w:cs="Arial"/>
-          <w:color w:val="000000"/>
-        </w:rPr>
-        <w:t>.</w:t>
+        <w:t>areas of WinAPI.</w:t>
       </w:r>
     </w:p>
     <w:sectPr>
@@ -2218,7 +2037,7 @@
 </file>
 
 <file path=customXml/itemProps1.xml><?xml version="1.0" encoding="utf-8"?>
-<ds:datastoreItem xmlns:ds="http://schemas.openxmlformats.org/officeDocument/2006/customXml" ds:itemID="{1BCBAFFE-49D6-4C44-918F-466ECA14DA3C}">
+<ds:datastoreItem xmlns:ds="http://schemas.openxmlformats.org/officeDocument/2006/customXml" ds:itemID="{3484DED6-77B8-497E-8453-D3B11F1458CF}">
   <ds:schemaRefs>
     <ds:schemaRef ds:uri="http://schemas.openxmlformats.org/officeDocument/2006/bibliography"/>
   </ds:schemaRefs>

</xml_diff>